<commit_message>
Updating questions answers and lab documents along with prelab slides
</commit_message>
<xml_diff>
--- a/Tutorial_5/Lab 5 - Question answers.docx
+++ b/Tutorial_5/Lab 5 - Question answers.docx
@@ -732,12 +732,7 @@
         </w:numPr>
       </w:pPr>
       <w:r>
-        <w:t>EFA can restrict the number</w:t>
-      </w:r>
-      <w:bookmarkStart w:id="0" w:name="_GoBack"/>
-      <w:bookmarkEnd w:id="0"/>
-      <w:r>
-        <w:t xml:space="preserve"> of factors whereas CFA cannot</w:t>
+        <w:t>EFA can restrict the number of factors whereas CFA cannot</w:t>
       </w:r>
       <w:r>
         <w:br/>
@@ -1109,7 +1104,7 @@
         </w:numPr>
         <w:ind w:left="993" w:hanging="426"/>
       </w:pPr>
-      <w:bookmarkStart w:id="1" w:name="_Hlk536774853"/>
+      <w:bookmarkStart w:id="0" w:name="_Hlk536774853"/>
       <w:proofErr w:type="spellStart"/>
       <w:r>
         <w:rPr>
@@ -1122,12 +1117,24 @@
         <w:rPr>
           <w:highlight w:val="yellow"/>
         </w:rPr>
-        <w:t xml:space="preserve"> CFA models should be avoided because they have fewer free parameters than observation</w:t>
+        <w:t xml:space="preserve"> CFA models should be avoided because they have </w:t>
       </w:r>
       <w:r>
         <w:rPr>
           <w:highlight w:val="yellow"/>
         </w:rPr>
+        <w:t>more</w:t>
+      </w:r>
+      <w:r>
+        <w:rPr>
+          <w:highlight w:val="yellow"/>
+        </w:rPr>
+        <w:t xml:space="preserve"> free parameters than observation</w:t>
+      </w:r>
+      <w:r>
+        <w:rPr>
+          <w:highlight w:val="yellow"/>
+        </w:rPr>
         <w:t>s</w:t>
       </w:r>
       <w:r>
@@ -1148,7 +1155,7 @@
         </w:rPr>
         <w:t xml:space="preserve"> tests of model fit</w:t>
       </w:r>
-      <w:bookmarkEnd w:id="1"/>
+      <w:bookmarkEnd w:id="0"/>
       <w:r>
         <w:br/>
       </w:r>
@@ -1188,7 +1195,7 @@
         </w:numPr>
         <w:ind w:left="993" w:hanging="426"/>
       </w:pPr>
-      <w:bookmarkStart w:id="2" w:name="_Hlk536774870"/>
+      <w:bookmarkStart w:id="1" w:name="_Hlk536774870"/>
       <w:r>
         <w:t>Overidentified CFA models should be avoided because they have fewer free parameters than observations, and hence prevent</w:t>
       </w:r>
@@ -1198,51 +1205,59 @@
       <w:r>
         <w:t xml:space="preserve"> tests of model fit</w:t>
       </w:r>
+      <w:bookmarkEnd w:id="1"/>
+      <w:r>
+        <w:br/>
+      </w:r>
+      <w:r>
+        <w:rPr>
+          <w:i/>
+        </w:rPr>
+        <w:t xml:space="preserve">Incorrect, </w:t>
+      </w:r>
+      <w:r>
+        <w:rPr>
+          <w:i/>
+        </w:rPr>
+        <w:t>overidentified models</w:t>
+      </w:r>
+      <w:r>
+        <w:rPr>
+          <w:i/>
+        </w:rPr>
+        <w:t xml:space="preserve"> are </w:t>
+      </w:r>
+      <w:r>
+        <w:rPr>
+          <w:i/>
+        </w:rPr>
+        <w:t xml:space="preserve">in fact </w:t>
+      </w:r>
+      <w:r>
+        <w:rPr>
+          <w:i/>
+        </w:rPr>
+        <w:t xml:space="preserve">preferred because they have </w:t>
+      </w:r>
+      <w:r>
+        <w:rPr>
+          <w:i/>
+        </w:rPr>
+        <w:t>fewer</w:t>
+      </w:r>
+      <w:r>
+        <w:rPr>
+          <w:i/>
+        </w:rPr>
+        <w:t xml:space="preserve"> free parameters than observations, meaning that model fit can b</w:t>
+      </w:r>
+      <w:bookmarkStart w:id="2" w:name="_GoBack"/>
       <w:bookmarkEnd w:id="2"/>
       <w:r>
-        <w:br/>
-      </w:r>
-      <w:r>
-        <w:rPr>
-          <w:i/>
-        </w:rPr>
-        <w:t xml:space="preserve">Incorrect, </w:t>
-      </w:r>
-      <w:r>
-        <w:rPr>
-          <w:i/>
-        </w:rPr>
-        <w:t>overidentified models</w:t>
-      </w:r>
-      <w:r>
-        <w:rPr>
-          <w:i/>
-        </w:rPr>
-        <w:t xml:space="preserve"> are </w:t>
-      </w:r>
-      <w:r>
-        <w:rPr>
-          <w:i/>
-        </w:rPr>
-        <w:t xml:space="preserve">in fact </w:t>
-      </w:r>
-      <w:r>
-        <w:rPr>
-          <w:i/>
-        </w:rPr>
-        <w:t xml:space="preserve">preferred because they have </w:t>
-      </w:r>
-      <w:r>
-        <w:rPr>
-          <w:i/>
-        </w:rPr>
-        <w:t>fewer</w:t>
-      </w:r>
-      <w:r>
-        <w:rPr>
-          <w:i/>
-        </w:rPr>
-        <w:t xml:space="preserve"> free parameters than observations, meaning that model fit can be assessed </w:t>
+        <w:rPr>
+          <w:i/>
+        </w:rPr>
+        <w:t xml:space="preserve">e assessed </w:t>
       </w:r>
     </w:p>
     <w:p>
@@ -3641,6 +3656,36 @@
       <w:contextualSpacing/>
     </w:pPr>
   </w:style>
+  <w:style w:type="paragraph" w:styleId="BalloonText">
+    <w:name w:val="Balloon Text"/>
+    <w:basedOn w:val="Normal"/>
+    <w:link w:val="BalloonTextChar"/>
+    <w:uiPriority w:val="99"/>
+    <w:semiHidden/>
+    <w:unhideWhenUsed/>
+    <w:rsid w:val="00415860"/>
+    <w:pPr>
+      <w:spacing w:after="0" w:line="240" w:lineRule="auto"/>
+    </w:pPr>
+    <w:rPr>
+      <w:rFonts w:ascii="Segoe UI" w:hAnsi="Segoe UI" w:cs="Segoe UI"/>
+      <w:sz w:val="18"/>
+      <w:szCs w:val="18"/>
+    </w:rPr>
+  </w:style>
+  <w:style w:type="character" w:customStyle="1" w:styleId="BalloonTextChar">
+    <w:name w:val="Balloon Text Char"/>
+    <w:basedOn w:val="DefaultParagraphFont"/>
+    <w:link w:val="BalloonText"/>
+    <w:uiPriority w:val="99"/>
+    <w:semiHidden/>
+    <w:rsid w:val="00415860"/>
+    <w:rPr>
+      <w:rFonts w:ascii="Segoe UI" w:hAnsi="Segoe UI" w:cs="Segoe UI"/>
+      <w:sz w:val="18"/>
+      <w:szCs w:val="18"/>
+    </w:rPr>
+  </w:style>
 </w:styles>
 </file>
 

</xml_diff>